<commit_message>
modified:   Dev_mez_dev_moz_den_zhun.docx 	modified:   "\320\234\320\260\321\200\320\260\321\204\320\276\320\275.docx"
</commit_message>
<xml_diff>
--- a/Марафон.docx
+++ b/Марафон.docx
@@ -171,15 +171,7 @@
       </w:r>
       <w:proofErr w:type="gramEnd"/>
       <w:r>
-        <w:t xml:space="preserve"> ведь и правда, убегает… Винтики системы и шестерёнки механизма. Все давно живут не в нашей реальности. Всё более механическими становятся их движения, и всё больше они погружаются в мир гедонизма… Асфальт на фоне их физиономий ярко-красный… </w:t>
-      </w:r>
-      <w:proofErr w:type="gramStart"/>
-      <w:r>
-        <w:t>А</w:t>
-      </w:r>
-      <w:proofErr w:type="gramEnd"/>
-      <w:r>
-        <w:t xml:space="preserve"> раньше, всё было другим… Пускай уже мрачные стены домов уже не сияют, а лишь тихо тлеют, всё равно</w:t>
+        <w:t xml:space="preserve"> ведь и правда, убегает… Винтики системы и шестерёнки механизма. Все давно живут не в нашей реальности. Всё более механическими становятся их движения, и всё больше они погружаются в мир гедонизма… Асфальт на фоне их физиономий ярко-красный… А раньше, всё было другим… Пускай уже мрачные стены домов уже не сияют, а лишь тихо тлеют, всё равно</w:t>
       </w:r>
       <w:r>
         <w:t xml:space="preserve"> находятся те, кто творит зло… И я творю зло… Но зло злу рознь…</w:t>
@@ -214,11 +206,13 @@
       </w:r>
     </w:p>
     <w:p>
-      <w:r>
-        <w:tab/>
-      </w:r>
       <w:bookmarkStart w:id="0" w:name="_GoBack"/>
       <w:bookmarkEnd w:id="0"/>
+    </w:p>
+    <w:p>
+      <w:r>
+        <w:tab/>
+      </w:r>
     </w:p>
     <w:sectPr>
       <w:pgSz w:w="11906" w:h="16838"/>

</xml_diff>